<commit_message>
Quitada a Marina y siguiendo los diagramas
</commit_message>
<xml_diff>
--- a/docs/Informe y escenarios de CU.docx
+++ b/docs/Informe y escenarios de CU.docx
@@ -119,56 +119,6 @@
           <w:szCs w:val="32"/>
         </w:rPr>
         <w:t>Gioria, Emiliano</w:t>
-      </w:r>
-    </w:p>
-    <w:p>
-      <w:pPr>
-        <w:pStyle w:val="Prrafodelista"/>
-        <w:numPr>
-          <w:ilvl w:val="0"/>
-          <w:numId w:val="45"/>
-        </w:numPr>
-        <w:rPr>
-          <w:sz w:val="32"/>
-          <w:szCs w:val="32"/>
-        </w:rPr>
-      </w:pPr>
-      <w:proofErr w:type="spellStart"/>
-      <w:r>
-        <w:rPr>
-          <w:sz w:val="32"/>
-          <w:szCs w:val="32"/>
-        </w:rPr>
-        <w:t>L</w:t>
-      </w:r>
-      <w:r>
-        <w:rPr>
-          <w:sz w:val="32"/>
-          <w:szCs w:val="32"/>
-        </w:rPr>
-        <w:t>udi</w:t>
-      </w:r>
-      <w:proofErr w:type="spellEnd"/>
-      <w:r>
-        <w:rPr>
-          <w:sz w:val="32"/>
-          <w:szCs w:val="32"/>
-        </w:rPr>
-        <w:t xml:space="preserve">, </w:t>
-      </w:r>
-      <w:r>
-        <w:rPr>
-          <w:sz w:val="32"/>
-          <w:szCs w:val="32"/>
-        </w:rPr>
-        <w:t>Marina</w:t>
-      </w:r>
-      <w:r>
-        <w:rPr>
-          <w:sz w:val="32"/>
-          <w:szCs w:val="32"/>
-        </w:rPr>
-        <w:t xml:space="preserve"> </w:t>
       </w:r>
     </w:p>
     <w:p>
@@ -51398,7 +51348,7 @@
             <w:noProof/>
             <w:lang w:val="es-ES"/>
           </w:rPr>
-          <w:t>3</w:t>
+          <w:t>7</w:t>
         </w:r>
         <w:r>
           <w:fldChar w:fldCharType="end"/>
@@ -54729,7 +54679,7 @@
 </file>
 
 <file path=customXml/itemProps1.xml><?xml version="1.0" encoding="utf-8"?>
-<ds:datastoreItem xmlns:ds="http://schemas.openxmlformats.org/officeDocument/2006/customXml" ds:itemID="{70B2CA82-E8FC-4EF4-B305-315705386976}">
+<ds:datastoreItem xmlns:ds="http://schemas.openxmlformats.org/officeDocument/2006/customXml" ds:itemID="{45A376AD-4FDF-419A-9366-8020D9DB2272}">
   <ds:schemaRefs>
     <ds:schemaRef ds:uri="http://schemas.openxmlformats.org/officeDocument/2006/bibliography"/>
   </ds:schemaRefs>

</xml_diff>